<commit_message>
rotate_screen: add second screen support
</commit_message>
<xml_diff>
--- a/rotate_screen/DOC/使用说明.docx
+++ b/rotate_screen/DOC/使用说明.docx
@@ -5,9 +5,114 @@
     <w:p>
       <w:pPr>
         <w:spacing w:line="220" w:lineRule="atLeast"/>
-        <w:rPr>
-          <w:rFonts w:hint="eastAsia"/>
-        </w:rPr>
+      </w:pPr>
+      <w:r>
+        <w:rPr>
+          <w:rFonts w:hint="eastAsia"/>
+        </w:rPr>
+        <w:t>2022.4.9:</w:t>
+      </w:r>
+    </w:p>
+    <w:p>
+      <w:pPr>
+        <w:spacing w:line="220" w:lineRule="atLeast"/>
+      </w:pPr>
+      <w:r>
+        <w:rPr>
+          <w:rFonts w:hint="eastAsia"/>
+        </w:rPr>
+        <w:t>增加扩展屏幕的旋转支持，运行方法为：</w:t>
+      </w:r>
+      <w:r>
+        <w:rPr>
+          <w:rFonts w:hint="eastAsia"/>
+        </w:rPr>
+        <w:t>首先使用</w:t>
+      </w:r>
+      <w:r>
+        <w:rPr>
+          <w:rFonts w:hint="eastAsia"/>
+        </w:rPr>
+        <w:t>WIN+P</w:t>
+      </w:r>
+      <w:r>
+        <w:rPr>
+          <w:rFonts w:hint="eastAsia"/>
+        </w:rPr>
+        <w:t>调整屏幕为</w:t>
+      </w:r>
+      <w:r>
+        <w:rPr>
+          <w:rFonts w:hint="eastAsia"/>
+          <w:b/>
+        </w:rPr>
+        <w:t>扩展</w:t>
+      </w:r>
+      <w:r>
+        <w:rPr>
+          <w:rFonts w:hint="eastAsia"/>
+        </w:rPr>
+        <w:t>模式，然后运行带参数的程序：</w:t>
+      </w:r>
+      <w:r>
+        <w:rPr>
+          <w:color w:val="FF0000"/>
+        </w:rPr>
+        <w:t>rotate_screen.exe</w:t>
+      </w:r>
+      <w:r>
+        <w:rPr>
+          <w:rFonts w:hint="eastAsia"/>
+          <w:color w:val="FF0000"/>
+        </w:rPr>
+        <w:t xml:space="preserve"> 1</w:t>
+      </w:r>
+    </w:p>
+    <w:p>
+      <w:pPr>
+        <w:spacing w:line="220" w:lineRule="atLeast"/>
+        <w:rPr>
+          <w:rFonts w:hint="eastAsia"/>
+        </w:rPr>
+      </w:pPr>
+      <w:r>
+        <w:rPr>
+          <w:rFonts w:hint="eastAsia"/>
+        </w:rPr>
+        <w:t>代表顺时针旋转第一个扩展屏</w:t>
+      </w:r>
+      <w:r>
+        <w:rPr>
+          <w:rFonts w:hint="eastAsia"/>
+        </w:rPr>
+        <w:t>90</w:t>
+      </w:r>
+      <w:r>
+        <w:rPr>
+          <w:rFonts w:hint="eastAsia"/>
+        </w:rPr>
+        <w:t>度。</w:t>
+      </w:r>
+    </w:p>
+    <w:p>
+      <w:pPr>
+        <w:spacing w:line="220" w:lineRule="atLeast"/>
+      </w:pPr>
+      <w:r>
+        <w:rPr>
+          <w:rFonts w:hint="eastAsia"/>
+        </w:rPr>
+        <w:t>注：调整过程中屏幕闪动为正常现象。</w:t>
+      </w:r>
+    </w:p>
+    <w:p>
+      <w:pPr>
+        <w:spacing w:line="220" w:lineRule="atLeast"/>
+      </w:pPr>
+    </w:p>
+    <w:p>
+      <w:pPr>
+        <w:spacing w:line="220" w:lineRule="atLeast"/>
       </w:pPr>
       <w:r>
         <w:rPr>
@@ -19,9 +124,6 @@
     <w:p>
       <w:pPr>
         <w:spacing w:line="220" w:lineRule="atLeast"/>
-        <w:rPr>
-          <w:rFonts w:hint="eastAsia"/>
-        </w:rPr>
       </w:pPr>
       <w:r>
         <w:rPr>
@@ -46,17 +148,11 @@
     <w:p>
       <w:pPr>
         <w:spacing w:line="220" w:lineRule="atLeast"/>
-        <w:rPr>
-          <w:rFonts w:hint="eastAsia"/>
-        </w:rPr>
-      </w:pPr>
-    </w:p>
-    <w:p>
-      <w:pPr>
-        <w:spacing w:line="220" w:lineRule="atLeast"/>
-        <w:rPr>
-          <w:rFonts w:hint="eastAsia"/>
-        </w:rPr>
+      </w:pPr>
+    </w:p>
+    <w:p>
+      <w:pPr>
+        <w:spacing w:line="220" w:lineRule="atLeast"/>
       </w:pPr>
       <w:r>
         <w:rPr>
@@ -74,9 +170,6 @@
     <w:p>
       <w:pPr>
         <w:spacing w:line="220" w:lineRule="atLeast"/>
-        <w:rPr>
-          <w:rFonts w:hint="eastAsia"/>
-        </w:rPr>
       </w:pPr>
       <w:r>
         <w:t>rotate_screen.exe</w:t>
@@ -85,9 +178,6 @@
     <w:p>
       <w:pPr>
         <w:spacing w:line="220" w:lineRule="atLeast"/>
-        <w:rPr>
-          <w:rFonts w:hint="eastAsia"/>
-        </w:rPr>
       </w:pPr>
       <w:r>
         <w:rPr>
@@ -124,9 +214,6 @@
     <w:p>
       <w:pPr>
         <w:spacing w:line="220" w:lineRule="atLeast"/>
-        <w:rPr>
-          <w:rFonts w:hint="eastAsia"/>
-        </w:rPr>
       </w:pPr>
     </w:p>
     <w:p>

</xml_diff>

<commit_message>
rotate_screen: add CDS_UPDATEREGISTRY flag
</commit_message>
<xml_diff>
--- a/rotate_screen/DOC/使用说明.docx
+++ b/rotate_screen/DOC/使用说明.docx
@@ -5,6 +5,51 @@
     <w:p>
       <w:pPr>
         <w:spacing w:line="220" w:lineRule="atLeast"/>
+        <w:rPr>
+          <w:rFonts w:hint="eastAsia"/>
+        </w:rPr>
+      </w:pPr>
+      <w:r>
+        <w:rPr>
+          <w:rFonts w:hint="eastAsia"/>
+        </w:rPr>
+        <w:t>2022.4.10:</w:t>
+      </w:r>
+    </w:p>
+    <w:p>
+      <w:pPr>
+        <w:spacing w:line="220" w:lineRule="atLeast"/>
+        <w:rPr>
+          <w:rFonts w:hint="eastAsia"/>
+        </w:rPr>
+      </w:pPr>
+      <w:r>
+        <w:rPr>
+          <w:rFonts w:hint="eastAsia"/>
+        </w:rPr>
+        <w:t>增加</w:t>
+      </w:r>
+      <w:r>
+        <w:t>CDS_UPDATEREGISTRY</w:t>
+      </w:r>
+      <w:r>
+        <w:rPr>
+          <w:rFonts w:hint="eastAsia"/>
+        </w:rPr>
+        <w:t>标志，使设置全局生效。</w:t>
+      </w:r>
+    </w:p>
+    <w:p>
+      <w:pPr>
+        <w:spacing w:line="220" w:lineRule="atLeast"/>
+        <w:rPr>
+          <w:rFonts w:hint="eastAsia"/>
+        </w:rPr>
+      </w:pPr>
+    </w:p>
+    <w:p>
+      <w:pPr>
+        <w:spacing w:line="220" w:lineRule="atLeast"/>
       </w:pPr>
       <w:r>
         <w:rPr>
@@ -71,9 +116,6 @@
     <w:p>
       <w:pPr>
         <w:spacing w:line="220" w:lineRule="atLeast"/>
-        <w:rPr>
-          <w:rFonts w:hint="eastAsia"/>
-        </w:rPr>
       </w:pPr>
       <w:r>
         <w:rPr>

</xml_diff>